<commit_message>
phase 2 project start - camera, color-tracking
</commit_message>
<xml_diff>
--- a/RG Projektni zadatak 17.2.docx
+++ b/RG Projektni zadatak 17.2.docx
@@ -958,16 +958,7 @@
                 <w:rFonts w:ascii="Arial" w:eastAsia="Arial" w:hAnsi="Arial" w:cs="Arial"/>
                 <w:lang w:val="sr-Latn-RS"/>
               </w:rPr>
-              <w:t>Kreiran proz</w:t>
-            </w:r>
-            <w:bookmarkStart w:id="0" w:name="_GoBack"/>
-            <w:bookmarkEnd w:id="0"/>
-            <w:r>
-              <w:rPr>
-                <w:rFonts w:ascii="Arial" w:eastAsia="Arial" w:hAnsi="Arial" w:cs="Arial"/>
-                <w:lang w:val="sr-Latn-RS"/>
-              </w:rPr>
-              <w:t xml:space="preserve">or. </w:t>
+              <w:t xml:space="preserve">Kreiran prozor. </w:t>
             </w:r>
             <w:r>
               <w:rPr>
@@ -1489,7 +1480,23 @@
           <w:color w:val="000000"/>
           <w:lang w:val="sr-Latn-RS"/>
         </w:rPr>
-        <w:t>Definisati tačkasti svetlosni izvorbele boje i pozicionirati ga desno od gola(na pozitivnom delu x-ose scene). Svetlosni izvor treba da bude stacionaran (tj. transformacije nad modelom ne utiču na njega). Definisati normale za podlogu. Za Quadric objekte podesiti automatsko generisanje normala.</w:t>
+        <w:t>Definisati tačkasti svetlosni izvor</w:t>
+      </w:r>
+      <w:r>
+        <w:rPr>
+          <w:rFonts w:ascii="Arial" w:eastAsia="Arial" w:hAnsi="Arial" w:cs="Arial"/>
+          <w:color w:val="000000"/>
+          <w:lang w:val="sr-Latn-RS"/>
+        </w:rPr>
+        <w:t xml:space="preserve"> </w:t>
+      </w:r>
+      <w:r>
+        <w:rPr>
+          <w:rFonts w:ascii="Arial" w:eastAsia="Arial" w:hAnsi="Arial" w:cs="Arial"/>
+          <w:color w:val="000000"/>
+          <w:lang w:val="sr-Latn-RS"/>
+        </w:rPr>
+        <w:t>bele boje i pozicionirati ga desno od gola(na pozitivnom delu x-ose scene). Svetlosni izvor treba da bude stacionaran (tj. transformacije nad modelom ne utiču na njega). Definisati normale za podlogu. Za Quadric objekte podesiti automatsko generisanje normala.</w:t>
       </w:r>
     </w:p>
     <w:p>
@@ -1554,6 +1561,7 @@
           <w:rFonts w:ascii="Arial" w:eastAsia="Arial" w:hAnsi="Arial" w:cs="Arial"/>
           <w:i/>
           <w:color w:val="000000"/>
+          <w:highlight w:val="yellow"/>
           <w:lang w:val="sr-Latn-RS"/>
         </w:rPr>
         <w:t>GL_MODULATE</w:t>
@@ -1726,6 +1734,7 @@
         <w:rPr>
           <w:rFonts w:ascii="Arial" w:eastAsia="Arial" w:hAnsi="Arial" w:cs="Arial"/>
           <w:color w:val="000000"/>
+          <w:highlight w:val="yellow"/>
           <w:lang w:val="sr-Latn-RS"/>
         </w:rPr>
       </w:pPr>
@@ -1734,6 +1743,7 @@
           <w:rFonts w:ascii="Arial" w:eastAsia="Arial" w:hAnsi="Arial" w:cs="Arial"/>
           <w:color w:val="000000"/>
           <w:sz w:val="24"/>
+          <w:highlight w:val="yellow"/>
           <w:lang w:val="sr-Latn-RS"/>
         </w:rPr>
         <w:t>izbor boje ambijentalne komponente reflektorskog svetlosnog izvora</w:t>
@@ -1742,6 +1752,7 @@
         <w:rPr>
           <w:rFonts w:ascii="Arial" w:eastAsia="Arial" w:hAnsi="Arial" w:cs="Arial"/>
           <w:color w:val="000000"/>
+          <w:highlight w:val="yellow"/>
           <w:lang w:val="sr-Latn-RS"/>
         </w:rPr>
         <w:t>,</w:t>
@@ -1792,7 +1803,24 @@
           <w:color w:val="000000"/>
           <w:lang w:val="sr-Latn-RS"/>
         </w:rPr>
-        <w:t>izbor brzine automatske rotacije lopte oko svoje y-ose.</w:t>
+        <w:t xml:space="preserve">izbor brzine automatske rotacije lopte oko svoje </w:t>
+      </w:r>
+      <w:r>
+        <w:rPr>
+          <w:rFonts w:ascii="Arial" w:eastAsia="Arial" w:hAnsi="Arial" w:cs="Arial"/>
+          <w:color w:val="000000"/>
+          <w:highlight w:val="yellow"/>
+          <w:lang w:val="sr-Latn-RS"/>
+        </w:rPr>
+        <w:t>y-ose</w:t>
+      </w:r>
+      <w:r>
+        <w:rPr>
+          <w:rFonts w:ascii="Arial" w:eastAsia="Arial" w:hAnsi="Arial" w:cs="Arial"/>
+          <w:color w:val="000000"/>
+          <w:lang w:val="sr-Latn-RS"/>
+        </w:rPr>
+        <w:t>.</w:t>
       </w:r>
     </w:p>
     <w:p>
@@ -1824,6 +1852,7 @@
           <w:rFonts w:ascii="Arial" w:eastAsia="Arial" w:hAnsi="Arial" w:cs="Arial"/>
           <w:i/>
           <w:color w:val="000000"/>
+          <w:highlight w:val="yellow"/>
           <w:lang w:val="sr-Latn-RS"/>
         </w:rPr>
         <w:t>F4</w:t>
@@ -1832,9 +1861,18 @@
         <w:rPr>
           <w:rFonts w:ascii="Arial" w:eastAsia="Arial" w:hAnsi="Arial" w:cs="Arial"/>
           <w:color w:val="000000"/>
-          <w:lang w:val="sr-Latn-RS"/>
-        </w:rPr>
-        <w:t xml:space="preserve">se izlazi iz aplikacije, tasterima </w:t>
+          <w:highlight w:val="yellow"/>
+          <w:lang w:val="sr-Latn-RS"/>
+        </w:rPr>
+        <w:t>se</w:t>
+      </w:r>
+      <w:r>
+        <w:rPr>
+          <w:rFonts w:ascii="Arial" w:eastAsia="Arial" w:hAnsi="Arial" w:cs="Arial"/>
+          <w:color w:val="000000"/>
+          <w:lang w:val="sr-Latn-RS"/>
+        </w:rPr>
+        <w:t xml:space="preserve"> izlazi iz aplikacije, tasterima </w:t>
       </w:r>
     </w:p>
     <w:p>
@@ -1857,6 +1895,17 @@
         </w:rPr>
         <w:t>E/D</w:t>
       </w:r>
+      <w:r>
+        <w:rPr>
+          <w:rFonts w:ascii="Arial" w:eastAsia="Arial" w:hAnsi="Arial" w:cs="Arial"/>
+          <w:i/>
+          <w:color w:val="000000"/>
+          <w:lang w:val="sr-Latn-RS"/>
+        </w:rPr>
+        <w:t xml:space="preserve"> </w:t>
+      </w:r>
+      <w:bookmarkStart w:id="0" w:name="_GoBack"/>
+      <w:bookmarkEnd w:id="0"/>
       <w:r>
         <w:rPr>
           <w:rFonts w:ascii="Arial" w:eastAsia="Arial" w:hAnsi="Arial" w:cs="Arial"/>
@@ -1933,13 +1982,23 @@
           <w:color w:val="000000"/>
           <w:lang w:val="sr-Latn-RS"/>
         </w:rPr>
-        <w:t>Definisati reflektorski svetlosni izvor (</w:t>
-      </w:r>
-      <w:r>
-        <w:rPr>
-          <w:rFonts w:ascii="Arial" w:eastAsia="Arial" w:hAnsi="Arial" w:cs="Arial"/>
-          <w:i/>
-          <w:color w:val="000000"/>
+        <w:t xml:space="preserve">Definisati reflektorski svetlosni izvor </w:t>
+      </w:r>
+      <w:r>
+        <w:rPr>
+          <w:rFonts w:ascii="Arial" w:eastAsia="Arial" w:hAnsi="Arial" w:cs="Arial"/>
+          <w:color w:val="000000"/>
+          <w:highlight w:val="yellow"/>
+          <w:lang w:val="sr-Latn-RS"/>
+        </w:rPr>
+        <w:t>(</w:t>
+      </w:r>
+      <w:r>
+        <w:rPr>
+          <w:rFonts w:ascii="Arial" w:eastAsia="Arial" w:hAnsi="Arial" w:cs="Arial"/>
+          <w:i/>
+          <w:color w:val="000000"/>
+          <w:highlight w:val="yellow"/>
           <w:lang w:val="sr-Latn-RS"/>
         </w:rPr>
         <w:t>cut-off</w:t>
@@ -1948,6 +2007,7 @@
         <w:rPr>
           <w:rFonts w:ascii="Arial" w:eastAsia="Arial" w:hAnsi="Arial" w:cs="Arial"/>
           <w:color w:val="000000"/>
+          <w:highlight w:val="yellow"/>
           <w:lang w:val="sr-Latn-RS"/>
         </w:rPr>
         <w:t>=35</w:t>
@@ -1956,6 +2016,7 @@
         <w:rPr>
           <w:rFonts w:ascii="Arial" w:eastAsia="Arial" w:hAnsi="Arial" w:cs="Arial"/>
           <w:color w:val="000000"/>
+          <w:highlight w:val="yellow"/>
           <w:vertAlign w:val="superscript"/>
           <w:lang w:val="sr-Latn-RS"/>
         </w:rPr>
@@ -1965,9 +2026,18 @@
         <w:rPr>
           <w:rFonts w:ascii="Arial" w:eastAsia="Arial" w:hAnsi="Arial" w:cs="Arial"/>
           <w:color w:val="000000"/>
-          <w:lang w:val="sr-Latn-RS"/>
-        </w:rPr>
-        <w:t xml:space="preserve">)plave boje iznadlopte, usmeren ka lopti. </w:t>
+          <w:highlight w:val="yellow"/>
+          <w:lang w:val="sr-Latn-RS"/>
+        </w:rPr>
+        <w:t>)plave</w:t>
+      </w:r>
+      <w:r>
+        <w:rPr>
+          <w:rFonts w:ascii="Arial" w:eastAsia="Arial" w:hAnsi="Arial" w:cs="Arial"/>
+          <w:color w:val="000000"/>
+          <w:lang w:val="sr-Latn-RS"/>
+        </w:rPr>
+        <w:t xml:space="preserve"> boje iznadlopte, usmeren ka lopti. </w:t>
       </w:r>
     </w:p>
     <w:p>
@@ -1998,9 +2068,19 @@
           <w:rFonts w:ascii="Arial" w:eastAsia="Arial" w:hAnsi="Arial" w:cs="Arial"/>
           <w:i/>
           <w:color w:val="000000"/>
-          <w:lang w:val="sr-Latn-RS"/>
-        </w:rPr>
-        <w:t>GL_ADD.</w:t>
+          <w:highlight w:val="yellow"/>
+          <w:lang w:val="sr-Latn-RS"/>
+        </w:rPr>
+        <w:t>GL_ADD</w:t>
+      </w:r>
+      <w:r>
+        <w:rPr>
+          <w:rFonts w:ascii="Arial" w:eastAsia="Arial" w:hAnsi="Arial" w:cs="Arial"/>
+          <w:i/>
+          <w:color w:val="000000"/>
+          <w:lang w:val="sr-Latn-RS"/>
+        </w:rPr>
+        <w:t>.</w:t>
       </w:r>
     </w:p>
     <w:p>
@@ -2024,7 +2104,24 @@
           <w:color w:val="000000"/>
           <w:lang w:val="sr-Latn-RS"/>
         </w:rPr>
-        <w:t>Kreirati animaciju automatskog odskakanja lopte u vertikalnom pravcu  irotacije lopte oko svoje y-ose.</w:t>
+        <w:t xml:space="preserve">Kreirati animaciju automatskog odskakanja lopte u vertikalnom pravcu  irotacije lopte oko svoje </w:t>
+      </w:r>
+      <w:r>
+        <w:rPr>
+          <w:rFonts w:ascii="Arial" w:eastAsia="Arial" w:hAnsi="Arial" w:cs="Arial"/>
+          <w:color w:val="000000"/>
+          <w:highlight w:val="yellow"/>
+          <w:lang w:val="sr-Latn-RS"/>
+        </w:rPr>
+        <w:t>y-ose</w:t>
+      </w:r>
+      <w:r>
+        <w:rPr>
+          <w:rFonts w:ascii="Arial" w:eastAsia="Arial" w:hAnsi="Arial" w:cs="Arial"/>
+          <w:color w:val="000000"/>
+          <w:lang w:val="sr-Latn-RS"/>
+        </w:rPr>
+        <w:t>.</w:t>
       </w:r>
     </w:p>
     <w:p>
@@ -2048,7 +2145,24 @@
           <w:color w:val="000000"/>
           <w:lang w:val="sr-Latn-RS"/>
         </w:rPr>
-        <w:t>Kreirati animaciju koja uključujekretanje lopte ka golu i prolazak kroz levi gornji ugao gola.U toku animacije, onemogućiti interakciju sa korisnikom (pomoću kontrola korisničkog interfejsa i tastera). Animacija se može izvršiti proizvoljan broj puta i pokreće se pritiskom na taster</w:t>
+        <w:t xml:space="preserve">Kreirati animaciju koja uključujekretanje lopte ka golu i </w:t>
+      </w:r>
+      <w:r>
+        <w:rPr>
+          <w:rFonts w:ascii="Arial" w:eastAsia="Arial" w:hAnsi="Arial" w:cs="Arial"/>
+          <w:color w:val="000000"/>
+          <w:highlight w:val="yellow"/>
+          <w:lang w:val="sr-Latn-RS"/>
+        </w:rPr>
+        <w:t>prolazak kroz levi gornji ugao gola</w:t>
+      </w:r>
+      <w:r>
+        <w:rPr>
+          <w:rFonts w:ascii="Arial" w:eastAsia="Arial" w:hAnsi="Arial" w:cs="Arial"/>
+          <w:color w:val="000000"/>
+          <w:lang w:val="sr-Latn-RS"/>
+        </w:rPr>
+        <w:t>.U toku animacije, onemogućiti interakciju sa korisnikom (pomoću kontrola korisničkog interfejsa i tastera). Animacija se može izvršiti proizvoljan broj puta i pokreće se pritiskom na taster</w:t>
       </w:r>
       <w:r>
         <w:rPr>

</xml_diff>

<commit_message>
gray mesh model fix
</commit_message>
<xml_diff>
--- a/RG Projektni zadatak 17.2.docx
+++ b/RG Projektni zadatak 17.2.docx
@@ -1578,21 +1578,17 @@
         <w:jc w:val="both"/>
         <w:rPr>
           <w:rFonts w:ascii="Arial" w:eastAsia="Arial" w:hAnsi="Arial" w:cs="Arial"/>
-          <w:color w:val="FF0000"/>
-          <w:lang w:val="sr-Latn-RS"/>
-        </w:rPr>
-      </w:pPr>
-      <w:bookmarkStart w:id="0" w:name="_GoBack"/>
-      <w:r>
-        <w:rPr>
-          <w:rFonts w:ascii="Arial" w:eastAsia="Arial" w:hAnsi="Arial" w:cs="Arial"/>
-          <w:color w:val="FF0000"/>
+          <w:lang w:val="sr-Latn-RS"/>
+        </w:rPr>
+      </w:pPr>
+      <w:r>
+        <w:rPr>
+          <w:rFonts w:ascii="Arial" w:eastAsia="Arial" w:hAnsi="Arial" w:cs="Arial"/>
           <w:lang w:val="sr-Latn-RS"/>
         </w:rPr>
         <w:t>Golu pridružiti teksturu bele plastike.Definisati koordinate tekstura.</w:t>
       </w:r>
     </w:p>
-    <w:bookmarkEnd w:id="0"/>
     <w:p>
       <w:pPr>
         <w:numPr>
@@ -1643,6 +1639,8 @@
         </w:rPr>
         <w:t>matrice.</w:t>
       </w:r>
+      <w:bookmarkStart w:id="0" w:name="_GoBack"/>
+      <w:bookmarkEnd w:id="0"/>
     </w:p>
     <w:p>
       <w:pPr>

</xml_diff>